<commit_message>
Improved cdc and deployed StarDust
</commit_message>
<xml_diff>
--- a/documents/cahier_des_charges.docx
+++ b/documents/cahier_des_charges.docx
@@ -609,7 +609,7 @@
         </w:numPr>
       </w:pPr>
       <w:r>
-        <w:t>Déterminer un langage pour le serveur (si possible avec une bonne API pour interagir avec la blockchain)</w:t>
+        <w:t>Création du contrat ERC-20 pour StarDust</w:t>
       </w:r>
     </w:p>
     <w:p>
@@ -621,13 +621,7 @@
         </w:numPr>
       </w:pPr>
       <w:r>
-        <w:t>Création d’un portefeuille</w:t>
-      </w:r>
-      <w:r>
-        <w:t xml:space="preserve"> (MetaMask)</w:t>
-      </w:r>
-      <w:r>
-        <w:t xml:space="preserve"> puis interaction avec l’API pour lui attribuer des tokens (server-side)</w:t>
+        <w:t>Création d’un portefeuille (MetaMask) puis déploiement du contrat StarDust</w:t>
       </w:r>
     </w:p>
     <w:p>
@@ -639,13 +633,7 @@
         </w:numPr>
       </w:pPr>
       <w:r>
-        <w:t>Déterminer plus spécifiquement le système de récompenses (nombres de pièces par collection, probabilités,</w:t>
-      </w:r>
-      <w:r>
-        <w:t xml:space="preserve"> comment l’intégrer dans la blockchain</w:t>
-      </w:r>
-      <w:r>
-        <w:t xml:space="preserve"> etc..)</w:t>
+        <w:t>Création du/des contrats ERC-1155 pour une collection de NFTs et déploiement</w:t>
       </w:r>
     </w:p>
     <w:p>
@@ -657,7 +645,10 @@
         </w:numPr>
       </w:pPr>
       <w:r>
-        <w:t>Création base de données et requêtes serveurs pour stocker toutes les valeurs de l’utilisateur</w:t>
+        <w:t>Déterminer un langage pour le serveur</w:t>
+      </w:r>
+      <w:r>
+        <w:t xml:space="preserve"> de jeu ainsi qu’une API permettant d’interagir avec la blockchain et les tokens ERC-1155</w:t>
       </w:r>
     </w:p>
     <w:p>
@@ -669,7 +660,13 @@
         </w:numPr>
       </w:pPr>
       <w:r>
-        <w:t>Création du système pour synchroniser les données avec le portefeuille de l’utilisateur</w:t>
+        <w:t>Déterminer plus spécifiquement le système de récompenses (nombres de pièces par collection, probabilités,</w:t>
+      </w:r>
+      <w:r>
+        <w:t xml:space="preserve"> comment l’intégrer dans la blockchain</w:t>
+      </w:r>
+      <w:r>
+        <w:t xml:space="preserve"> etc..)</w:t>
       </w:r>
     </w:p>
     <w:p>
@@ -681,7 +678,7 @@
         </w:numPr>
       </w:pPr>
       <w:r>
-        <w:t>Création de l’interface/menu du jeu de base avec la création de compte et paramètres</w:t>
+        <w:t>Création base de données et requêtes serveurs pour stocker toutes les valeurs de l’utilisateur</w:t>
       </w:r>
     </w:p>
     <w:p>
@@ -693,7 +690,7 @@
         </w:numPr>
       </w:pPr>
       <w:r>
-        <w:t>Création des différents niveaux</w:t>
+        <w:t>Création du système pour synchroniser les données avec le portefeuille de l’utilisateur</w:t>
       </w:r>
     </w:p>
     <w:p>
@@ -705,6 +702,30 @@
         </w:numPr>
       </w:pPr>
       <w:r>
+        <w:t>Création de l’interface/menu du jeu de base avec la création de compte et paramètres</w:t>
+      </w:r>
+    </w:p>
+    <w:p>
+      <w:pPr>
+        <w:pStyle w:val="Paragraphedeliste"/>
+        <w:numPr>
+          <w:ilvl w:val="0"/>
+          <w:numId w:val="27"/>
+        </w:numPr>
+      </w:pPr>
+      <w:r>
+        <w:t>Création des différents niveaux</w:t>
+      </w:r>
+    </w:p>
+    <w:p>
+      <w:pPr>
+        <w:pStyle w:val="Paragraphedeliste"/>
+        <w:numPr>
+          <w:ilvl w:val="0"/>
+          <w:numId w:val="27"/>
+        </w:numPr>
+      </w:pPr>
+      <w:r>
         <w:t>Création du site web pour le marché (certaines templates existent déjà)</w:t>
       </w:r>
     </w:p>
@@ -819,88 +840,14 @@
         <w:rPr>
           <w:lang w:val="fr-CH"/>
         </w:rPr>
-        <w:t>A terminer</w:t>
-      </w:r>
-    </w:p>
-    <w:p>
-      <w:pPr>
-        <w:rPr>
-          <w:b/>
-        </w:rPr>
-      </w:pPr>
-    </w:p>
-    <w:p>
-      <w:pPr>
-        <w:pStyle w:val="Titre1"/>
-        <w:rPr>
-          <w:lang w:val="fr-CH"/>
-        </w:rPr>
-      </w:pPr>
-      <w:r>
-        <w:rPr>
-          <w:lang w:val="fr-CH"/>
-        </w:rPr>
-        <w:t>Evolution du cahier des charges</w:t>
-      </w:r>
-    </w:p>
-    <w:p>
-      <w:pPr>
-        <w:rPr>
-          <w:lang w:val="fr-CH"/>
-        </w:rPr>
-      </w:pPr>
-    </w:p>
-    <w:p>
-      <w:pPr>
-        <w:rPr>
-          <w:lang w:val="fr-CH"/>
-        </w:rPr>
-      </w:pPr>
-      <w:r>
-        <w:rPr>
-          <w:lang w:val="fr-CH"/>
-        </w:rPr>
-        <w:t>Ce cahier des charges est évolutif</w:t>
-      </w:r>
-      <w:r>
-        <w:rPr>
-          <w:lang w:val="fr-CH"/>
-        </w:rPr>
-        <w:t>.</w:t>
-      </w:r>
-      <w:r>
-        <w:rPr>
-          <w:lang w:val="fr-CH"/>
-        </w:rPr>
-        <w:t xml:space="preserve"> Les modifications éventuelles seront protocolées.</w:t>
-      </w:r>
-    </w:p>
-    <w:p>
-      <w:pPr>
-        <w:rPr>
-          <w:lang w:val="fr-CH"/>
-        </w:rPr>
-      </w:pPr>
-    </w:p>
-    <w:p>
-      <w:pPr>
-        <w:pStyle w:val="Titre1"/>
-        <w:rPr>
-          <w:lang w:val="fr-CH"/>
-        </w:rPr>
-      </w:pPr>
-      <w:r>
-        <w:rPr>
-          <w:lang w:val="fr-CH"/>
-        </w:rPr>
-        <w:t>Documents annexes</w:t>
+        <w:t>Executable du jeu Windows (ou solution web si possible ?)</w:t>
       </w:r>
     </w:p>
     <w:p>
       <w:pPr>
         <w:numPr>
           <w:ilvl w:val="0"/>
-          <w:numId w:val="23"/>
+          <w:numId w:val="21"/>
         </w:numPr>
         <w:rPr>
           <w:lang w:val="fr-CH"/>
@@ -910,15 +857,78 @@
         <w:rPr>
           <w:lang w:val="fr-CH"/>
         </w:rPr>
-        <w:t>xxx</w:t>
-      </w:r>
-    </w:p>
-    <w:p>
-      <w:pPr>
+        <w:t>Le serveur (Flask, Spring, etc… A déterminer)</w:t>
+      </w:r>
+    </w:p>
+    <w:p>
+      <w:pPr>
+        <w:numPr>
+          <w:ilvl w:val="0"/>
+          <w:numId w:val="21"/>
+        </w:numPr>
         <w:rPr>
           <w:lang w:val="fr-CH"/>
         </w:rPr>
       </w:pPr>
+      <w:r>
+        <w:rPr>
+          <w:lang w:val="fr-CH"/>
+        </w:rPr>
+        <w:t>Une base de données</w:t>
+      </w:r>
+    </w:p>
+    <w:p>
+      <w:pPr>
+        <w:rPr>
+          <w:b/>
+        </w:rPr>
+      </w:pPr>
+    </w:p>
+    <w:p>
+      <w:pPr>
+        <w:pStyle w:val="Titre1"/>
+        <w:rPr>
+          <w:lang w:val="fr-CH"/>
+        </w:rPr>
+      </w:pPr>
+      <w:r>
+        <w:rPr>
+          <w:lang w:val="fr-CH"/>
+        </w:rPr>
+        <w:t>Evolution du cahier des charges</w:t>
+      </w:r>
+    </w:p>
+    <w:p>
+      <w:pPr>
+        <w:rPr>
+          <w:lang w:val="fr-CH"/>
+        </w:rPr>
+      </w:pPr>
+    </w:p>
+    <w:p>
+      <w:pPr>
+        <w:rPr>
+          <w:lang w:val="fr-CH"/>
+        </w:rPr>
+      </w:pPr>
+      <w:r>
+        <w:rPr>
+          <w:lang w:val="fr-CH"/>
+        </w:rPr>
+        <w:t>Ce cahier des charges est évolutif</w:t>
+      </w:r>
+      <w:r>
+        <w:rPr>
+          <w:lang w:val="fr-CH"/>
+        </w:rPr>
+        <w:t>.</w:t>
+      </w:r>
+      <w:r>
+        <w:rPr>
+          <w:lang w:val="fr-CH"/>
+        </w:rPr>
+        <w:t xml:space="preserve"> Les modifications éventuelles seront protocolées.</w:t>
+      </w:r>
     </w:p>
     <w:p>
       <w:pPr>

</xml_diff>